<commit_message>
Oppgave 1 og 2
Minstekrav og D-krav løst
</commit_message>
<xml_diff>
--- a/MAPPEDOKUMENT.docx
+++ b/MAPPEDOKUMENT.docx
@@ -128,14 +128,43 @@
         <w:spacing w:line="360" w:lineRule="auto"/>
       </w:pPr>
       <w:r>
-        <w:t xml:space="preserve">Ser at det i HTML koden under &lt;div id=cortrols&gt; er skrevet samme id for gange og dele, «control-multiply» </w:t>
+        <w:t>Ser at det i HTML koden under &lt;div id=</w:t>
+      </w:r>
+      <w:proofErr w:type="spellStart"/>
+      <w:r>
+        <w:t>cortrols</w:t>
+      </w:r>
+      <w:proofErr w:type="spellEnd"/>
+      <w:r>
+        <w:t>&gt; er skrevet samme id for gange og dele, «</w:t>
+      </w:r>
+      <w:proofErr w:type="spellStart"/>
+      <w:r>
+        <w:t>control-multiply</w:t>
+      </w:r>
+      <w:proofErr w:type="spellEnd"/>
+      <w:r>
+        <w:t xml:space="preserve">» </w:t>
       </w:r>
       <w:r>
         <w:t xml:space="preserve">. </w:t>
       </w:r>
       <w:r>
-        <w:t>Endret derfor id på button for deling til «control-divide</w:t>
-      </w:r>
+        <w:t xml:space="preserve">Endret derfor id på </w:t>
+      </w:r>
+      <w:proofErr w:type="spellStart"/>
+      <w:r>
+        <w:t>button</w:t>
+      </w:r>
+      <w:proofErr w:type="spellEnd"/>
+      <w:r>
+        <w:t xml:space="preserve"> for deling til «</w:t>
+      </w:r>
+      <w:proofErr w:type="spellStart"/>
+      <w:r>
+        <w:t>control-divide</w:t>
+      </w:r>
+      <w:proofErr w:type="spellEnd"/>
       <w:r>
         <w:t xml:space="preserve">, ettersom id skal være unikt. </w:t>
       </w:r>
@@ -163,7 +192,15 @@
         <w:ind w:left="360"/>
       </w:pPr>
       <w:r>
-        <w:t>et krav i et av mappebidragene og har en idè om hvordan det løses, men ikke har fått</w:t>
+        <w:t xml:space="preserve">et krav i et av mappebidragene og har en </w:t>
+      </w:r>
+      <w:proofErr w:type="spellStart"/>
+      <w:r>
+        <w:t>idè</w:t>
+      </w:r>
+      <w:proofErr w:type="spellEnd"/>
+      <w:r>
+        <w:t xml:space="preserve"> om hvordan det løses, men ikke har fått</w:t>
       </w:r>
     </w:p>
     <w:p>
@@ -171,7 +208,15 @@
         <w:ind w:left="360"/>
       </w:pPr>
       <w:r>
-        <w:t>tid til å feilsøke/utforske det nok til levering</w:t>
+        <w:t xml:space="preserve">tid til å </w:t>
+      </w:r>
+      <w:proofErr w:type="spellStart"/>
+      <w:r>
+        <w:t>feilsøke</w:t>
+      </w:r>
+      <w:proofErr w:type="spellEnd"/>
+      <w:r>
+        <w:t>/utforske det nok til levering</w:t>
       </w:r>
     </w:p>
     <w:p/>
@@ -187,9 +232,11 @@
       <w:pPr>
         <w:pStyle w:val="Overskrift2"/>
       </w:pPr>
+      <w:proofErr w:type="spellStart"/>
       <w:r>
         <w:t>ChatGPT</w:t>
       </w:r>
+      <w:proofErr w:type="spellEnd"/>
     </w:p>
     <w:p>
       <w:pPr>
@@ -221,6 +268,30 @@
         <w:t xml:space="preserve">Dersom samarbeid oppgi medstudent med fult, email og rolle. </w:t>
       </w:r>
     </w:p>
+    <w:p>
+      <w:r>
+        <w:t xml:space="preserve">Veiledning og diskusjon med </w:t>
+      </w:r>
+      <w:r>
+        <w:rPr>
+          <w:rFonts w:cstheme="minorHAnsi"/>
+        </w:rPr>
+        <w:t>medstudent Max</w:t>
+      </w:r>
+      <w:r>
+        <w:rPr>
+          <w:rFonts w:cstheme="minorHAnsi"/>
+        </w:rPr>
+        <w:t xml:space="preserve">, </w:t>
+      </w:r>
+      <w:r>
+        <w:rPr>
+          <w:rFonts w:cstheme="minorHAnsi"/>
+          <w:bdr w:val="none" w:sz="0" w:space="0" w:color="auto" w:frame="1"/>
+        </w:rPr>
+        <w:t>aubert@post.com</w:t>
+      </w:r>
+    </w:p>
     <w:p/>
     <w:p>
       <w:r>
@@ -248,7 +319,15 @@
       </w:pPr>
       <w:r>
         <w:lastRenderedPageBreak/>
-        <w:t>Referanser og kilder til spesifikke kodebiter (eksempel: en funksjon du har funnet på StackOverflow og brukt i koden din med mindre tilpasninger) kan med fordel også refereres direkte i koden som en kommentar.</w:t>
+        <w:t xml:space="preserve">Referanser og kilder til spesifikke kodebiter (eksempel: en funksjon du har funnet på </w:t>
+      </w:r>
+      <w:proofErr w:type="spellStart"/>
+      <w:r>
+        <w:t>StackOverflow</w:t>
+      </w:r>
+      <w:proofErr w:type="spellEnd"/>
+      <w:r>
+        <w:t xml:space="preserve"> og brukt i koden din med mindre tilpasninger) kan med fordel også refereres direkte i koden som en kommentar.</w:t>
       </w:r>
     </w:p>
     <w:p>
@@ -278,8 +357,44 @@
         <w:rPr>
           <w:rFonts w:ascii="Calibri" w:hAnsi="Calibri" w:cs="Calibri"/>
         </w:rPr>
-        <w:t>Trenger ikke refere til koder i Cheat Sheets</w:t>
-      </w:r>
+        <w:t xml:space="preserve">Trenger ikke </w:t>
+      </w:r>
+      <w:proofErr w:type="spellStart"/>
+      <w:r>
+        <w:rPr>
+          <w:rFonts w:ascii="Calibri" w:hAnsi="Calibri" w:cs="Calibri"/>
+        </w:rPr>
+        <w:t>refere</w:t>
+      </w:r>
+      <w:proofErr w:type="spellEnd"/>
+      <w:r>
+        <w:rPr>
+          <w:rFonts w:ascii="Calibri" w:hAnsi="Calibri" w:cs="Calibri"/>
+        </w:rPr>
+        <w:t xml:space="preserve"> til koder i </w:t>
+      </w:r>
+      <w:proofErr w:type="spellStart"/>
+      <w:r>
+        <w:rPr>
+          <w:rFonts w:ascii="Calibri" w:hAnsi="Calibri" w:cs="Calibri"/>
+        </w:rPr>
+        <w:t>Cheat</w:t>
+      </w:r>
+      <w:proofErr w:type="spellEnd"/>
+      <w:r>
+        <w:rPr>
+          <w:rFonts w:ascii="Calibri" w:hAnsi="Calibri" w:cs="Calibri"/>
+        </w:rPr>
+        <w:t xml:space="preserve"> </w:t>
+      </w:r>
+      <w:proofErr w:type="spellStart"/>
+      <w:r>
+        <w:rPr>
+          <w:rFonts w:ascii="Calibri" w:hAnsi="Calibri" w:cs="Calibri"/>
+        </w:rPr>
+        <w:t>Sheets</w:t>
+      </w:r>
+      <w:proofErr w:type="spellEnd"/>
     </w:p>
     <w:p>
       <w:pPr>
@@ -293,7 +408,67 @@
         <w:rPr>
           <w:rFonts w:ascii="Calibri" w:hAnsi="Calibri" w:cs="Calibri"/>
         </w:rPr>
-        <w:t>Random min/max bør referes til fra LMS/CHEAT SHEET</w:t>
+        <w:t>Random min/</w:t>
+      </w:r>
+      <w:proofErr w:type="spellStart"/>
+      <w:r>
+        <w:rPr>
+          <w:rFonts w:ascii="Calibri" w:hAnsi="Calibri" w:cs="Calibri"/>
+        </w:rPr>
+        <w:t>max</w:t>
+      </w:r>
+      <w:proofErr w:type="spellEnd"/>
+      <w:r>
+        <w:rPr>
+          <w:rFonts w:ascii="Calibri" w:hAnsi="Calibri" w:cs="Calibri"/>
+        </w:rPr>
+        <w:t xml:space="preserve"> bør </w:t>
+      </w:r>
+      <w:proofErr w:type="spellStart"/>
+      <w:r>
+        <w:rPr>
+          <w:rFonts w:ascii="Calibri" w:hAnsi="Calibri" w:cs="Calibri"/>
+        </w:rPr>
+        <w:t>referes</w:t>
+      </w:r>
+      <w:proofErr w:type="spellEnd"/>
+      <w:r>
+        <w:rPr>
+          <w:rFonts w:ascii="Calibri" w:hAnsi="Calibri" w:cs="Calibri"/>
+        </w:rPr>
+        <w:t xml:space="preserve"> til fra LMS/CHEAT SHEET</w:t>
+      </w:r>
+    </w:p>
+    <w:p>
+      <w:pPr>
+        <w:pStyle w:val="Listeavsnitt"/>
+        <w:ind w:left="1428"/>
+      </w:pPr>
+    </w:p>
+    <w:p>
+      <w:pPr>
+        <w:pStyle w:val="Listeavsnitt"/>
+        <w:numPr>
+          <w:ilvl w:val="0"/>
+          <w:numId w:val="6"/>
+        </w:numPr>
+      </w:pPr>
+      <w:proofErr w:type="spellStart"/>
+      <w:r>
+        <w:t>ChatGPT</w:t>
+      </w:r>
+      <w:proofErr w:type="spellEnd"/>
+    </w:p>
+    <w:p>
+      <w:pPr>
+        <w:pStyle w:val="Listeavsnitt"/>
+        <w:numPr>
+          <w:ilvl w:val="0"/>
+          <w:numId w:val="6"/>
+        </w:numPr>
+      </w:pPr>
+      <w:r>
+        <w:t>workshop</w:t>
       </w:r>
     </w:p>
     <w:sectPr>
@@ -395,6 +570,92 @@
     </w:lvl>
   </w:abstractNum>
   <w:abstractNum w:abstractNumId="1" w15:restartNumberingAfterBreak="0">
+    <w:nsid w:val="0AFF13EE"/>
+    <w:multiLevelType w:val="hybridMultilevel"/>
+    <w:tmpl w:val="779C2CA2"/>
+    <w:lvl w:ilvl="0" w:tplc="0414000F">
+      <w:start w:val="1"/>
+      <w:numFmt w:val="decimal"/>
+      <w:lvlText w:val="%1."/>
+      <w:lvlJc w:val="left"/>
+      <w:pPr>
+        <w:ind w:left="720" w:hanging="360"/>
+      </w:pPr>
+    </w:lvl>
+    <w:lvl w:ilvl="1" w:tplc="04140019" w:tentative="1">
+      <w:start w:val="1"/>
+      <w:numFmt w:val="lowerLetter"/>
+      <w:lvlText w:val="%2."/>
+      <w:lvlJc w:val="left"/>
+      <w:pPr>
+        <w:ind w:left="1440" w:hanging="360"/>
+      </w:pPr>
+    </w:lvl>
+    <w:lvl w:ilvl="2" w:tplc="0414001B" w:tentative="1">
+      <w:start w:val="1"/>
+      <w:numFmt w:val="lowerRoman"/>
+      <w:lvlText w:val="%3."/>
+      <w:lvlJc w:val="right"/>
+      <w:pPr>
+        <w:ind w:left="2160" w:hanging="180"/>
+      </w:pPr>
+    </w:lvl>
+    <w:lvl w:ilvl="3" w:tplc="0414000F" w:tentative="1">
+      <w:start w:val="1"/>
+      <w:numFmt w:val="decimal"/>
+      <w:lvlText w:val="%4."/>
+      <w:lvlJc w:val="left"/>
+      <w:pPr>
+        <w:ind w:left="2880" w:hanging="360"/>
+      </w:pPr>
+    </w:lvl>
+    <w:lvl w:ilvl="4" w:tplc="04140019" w:tentative="1">
+      <w:start w:val="1"/>
+      <w:numFmt w:val="lowerLetter"/>
+      <w:lvlText w:val="%5."/>
+      <w:lvlJc w:val="left"/>
+      <w:pPr>
+        <w:ind w:left="3600" w:hanging="360"/>
+      </w:pPr>
+    </w:lvl>
+    <w:lvl w:ilvl="5" w:tplc="0414001B" w:tentative="1">
+      <w:start w:val="1"/>
+      <w:numFmt w:val="lowerRoman"/>
+      <w:lvlText w:val="%6."/>
+      <w:lvlJc w:val="right"/>
+      <w:pPr>
+        <w:ind w:left="4320" w:hanging="180"/>
+      </w:pPr>
+    </w:lvl>
+    <w:lvl w:ilvl="6" w:tplc="0414000F" w:tentative="1">
+      <w:start w:val="1"/>
+      <w:numFmt w:val="decimal"/>
+      <w:lvlText w:val="%7."/>
+      <w:lvlJc w:val="left"/>
+      <w:pPr>
+        <w:ind w:left="5040" w:hanging="360"/>
+      </w:pPr>
+    </w:lvl>
+    <w:lvl w:ilvl="7" w:tplc="04140019" w:tentative="1">
+      <w:start w:val="1"/>
+      <w:numFmt w:val="lowerLetter"/>
+      <w:lvlText w:val="%8."/>
+      <w:lvlJc w:val="left"/>
+      <w:pPr>
+        <w:ind w:left="5760" w:hanging="360"/>
+      </w:pPr>
+    </w:lvl>
+    <w:lvl w:ilvl="8" w:tplc="0414001B" w:tentative="1">
+      <w:start w:val="1"/>
+      <w:numFmt w:val="lowerRoman"/>
+      <w:lvlText w:val="%9."/>
+      <w:lvlJc w:val="right"/>
+      <w:pPr>
+        <w:ind w:left="6480" w:hanging="180"/>
+      </w:pPr>
+    </w:lvl>
+  </w:abstractNum>
+  <w:abstractNum w:abstractNumId="2" w15:restartNumberingAfterBreak="0">
     <w:nsid w:val="3F991C5F"/>
     <w:multiLevelType w:val="hybridMultilevel"/>
     <w:tmpl w:val="30161472"/>
@@ -480,7 +741,7 @@
       </w:pPr>
     </w:lvl>
   </w:abstractNum>
-  <w:abstractNum w:abstractNumId="2" w15:restartNumberingAfterBreak="0">
+  <w:abstractNum w:abstractNumId="3" w15:restartNumberingAfterBreak="0">
     <w:nsid w:val="64EC6DD5"/>
     <w:multiLevelType w:val="hybridMultilevel"/>
     <w:tmpl w:val="AF72244E"/>
@@ -593,7 +854,7 @@
       </w:rPr>
     </w:lvl>
   </w:abstractNum>
-  <w:abstractNum w:abstractNumId="3" w15:restartNumberingAfterBreak="0">
+  <w:abstractNum w:abstractNumId="4" w15:restartNumberingAfterBreak="0">
     <w:nsid w:val="68973668"/>
     <w:multiLevelType w:val="hybridMultilevel"/>
     <w:tmpl w:val="14ECE2DE"/>
@@ -706,7 +967,7 @@
       </w:rPr>
     </w:lvl>
   </w:abstractNum>
-  <w:abstractNum w:abstractNumId="4" w15:restartNumberingAfterBreak="0">
+  <w:abstractNum w:abstractNumId="5" w15:restartNumberingAfterBreak="0">
     <w:nsid w:val="78B03D72"/>
     <w:multiLevelType w:val="hybridMultilevel"/>
     <w:tmpl w:val="02C0D0A2"/>
@@ -820,19 +1081,22 @@
     </w:lvl>
   </w:abstractNum>
   <w:num w:numId="1" w16cid:durableId="1259869254">
+    <w:abstractNumId w:val="5"/>
+  </w:num>
+  <w:num w:numId="2" w16cid:durableId="1095830717">
+    <w:abstractNumId w:val="3"/>
+  </w:num>
+  <w:num w:numId="3" w16cid:durableId="1471678570">
     <w:abstractNumId w:val="4"/>
   </w:num>
-  <w:num w:numId="2" w16cid:durableId="1095830717">
+  <w:num w:numId="4" w16cid:durableId="1152062112">
     <w:abstractNumId w:val="2"/>
-  </w:num>
-  <w:num w:numId="3" w16cid:durableId="1471678570">
-    <w:abstractNumId w:val="3"/>
-  </w:num>
-  <w:num w:numId="4" w16cid:durableId="1152062112">
-    <w:abstractNumId w:val="1"/>
   </w:num>
   <w:num w:numId="5" w16cid:durableId="1842353289">
     <w:abstractNumId w:val="0"/>
+  </w:num>
+  <w:num w:numId="6" w16cid:durableId="753210395">
+    <w:abstractNumId w:val="1"/>
   </w:num>
 </w:numbering>
 </file>

</xml_diff>